<commit_message>
draft revised by Xin Xia
</commit_message>
<xml_diff>
--- a/assets/nasac.docx
+++ b/assets/nasac.docx
@@ -1,11 +1,11 @@
 
 <file path=word/document.xml><?xml version="1.0" encoding="utf-8"?>
-<w:document xmlns:wpc="http://schemas.microsoft.com/office/word/2010/wordprocessingCanvas" xmlns:cx="http://schemas.microsoft.com/office/drawing/2014/chartex" xmlns:cx1="http://schemas.microsoft.com/office/drawing/2015/9/8/chartex" xmlns:cx2="http://schemas.microsoft.com/office/drawing/2015/10/21/chartex" xmlns:mc="http://schemas.openxmlformats.org/markup-compatibility/2006" xmlns:o="urn:schemas-microsoft-com:office:office" xmlns:r="http://schemas.openxmlformats.org/officeDocument/2006/relationships" xmlns:m="http://schemas.openxmlformats.org/officeDocument/2006/math" xmlns:v="urn:schemas-microsoft-com:vml" xmlns:wp14="http://schemas.microsoft.com/office/word/2010/wordprocessingDrawing" xmlns:wp="http://schemas.openxmlformats.org/drawingml/2006/wordprocessingDrawing" xmlns:w10="urn:schemas-microsoft-com:office:word" xmlns:w="http://schemas.openxmlformats.org/wordprocessingml/2006/main" xmlns:w14="http://schemas.microsoft.com/office/word/2010/wordml" xmlns:w15="http://schemas.microsoft.com/office/word/2012/wordml" xmlns:w16se="http://schemas.microsoft.com/office/word/2015/wordml/symex" xmlns:wpg="http://schemas.microsoft.com/office/word/2010/wordprocessingGroup" xmlns:wpi="http://schemas.microsoft.com/office/word/2010/wordprocessingInk" xmlns:wne="http://schemas.microsoft.com/office/word/2006/wordml" xmlns:wps="http://schemas.microsoft.com/office/word/2010/wordprocessingShape" mc:Ignorable="w14 w15 w16se wp14">
+<w:document xmlns:wpc="http://schemas.microsoft.com/office/word/2010/wordprocessingCanvas" xmlns:mc="http://schemas.openxmlformats.org/markup-compatibility/2006" xmlns:o="urn:schemas-microsoft-com:office:office" xmlns:r="http://schemas.openxmlformats.org/officeDocument/2006/relationships" xmlns:m="http://schemas.openxmlformats.org/officeDocument/2006/math" xmlns:v="urn:schemas-microsoft-com:vml" xmlns:wp14="http://schemas.microsoft.com/office/word/2010/wordprocessingDrawing" xmlns:wp="http://schemas.openxmlformats.org/drawingml/2006/wordprocessingDrawing" xmlns:w10="urn:schemas-microsoft-com:office:word" xmlns:w="http://schemas.openxmlformats.org/wordprocessingml/2006/main" xmlns:w14="http://schemas.microsoft.com/office/word/2010/wordml" xmlns:w15="http://schemas.microsoft.com/office/word/2012/wordml" xmlns:wpg="http://schemas.microsoft.com/office/word/2010/wordprocessingGroup" xmlns:wpi="http://schemas.microsoft.com/office/word/2010/wordprocessingInk" xmlns:wne="http://schemas.microsoft.com/office/word/2006/wordml" xmlns:wps="http://schemas.microsoft.com/office/word/2010/wordprocessingShape" mc:Ignorable="w14 w15 wp14">
   <w:body>
     <w:p>
       <w:pPr>
         <w:rPr>
-          <w:rStyle w:val="a6"/>
+          <w:rStyle w:val="a5"/>
           <w:rFonts w:asciiTheme="minorHAnsi" w:eastAsiaTheme="minorEastAsia" w:hAnsiTheme="minorHAnsi"/>
           <w:color w:val="000000"/>
           <w:sz w:val="28"/>
@@ -37,7 +37,7 @@
     </w:p>
     <w:p>
       <w:pPr>
-        <w:pStyle w:val="aa"/>
+        <w:pStyle w:val="a9"/>
         <w:rPr>
           <w:color w:val="000000"/>
           <w:sz w:val="24"/>
@@ -248,7 +248,7 @@
     </w:p>
     <w:p>
       <w:pPr>
-        <w:pStyle w:val="a7"/>
+        <w:pStyle w:val="a6"/>
         <w:ind w:left="112" w:hanging="112"/>
         <w:rPr>
           <w:color w:val="000000"/>
@@ -339,7 +339,7 @@
     </w:p>
     <w:p>
       <w:pPr>
-        <w:pStyle w:val="a7"/>
+        <w:pStyle w:val="a6"/>
         <w:ind w:left="112" w:hanging="112"/>
         <w:rPr>
           <w:color w:val="000000"/>
@@ -398,7 +398,7 @@
     </w:p>
     <w:p>
       <w:pPr>
-        <w:pStyle w:val="a7"/>
+        <w:pStyle w:val="a6"/>
         <w:ind w:left="112" w:hanging="112"/>
         <w:rPr>
           <w:color w:val="000000"/>
@@ -447,7 +447,7 @@
     </w:p>
     <w:p>
       <w:pPr>
-        <w:pStyle w:val="a7"/>
+        <w:pStyle w:val="a6"/>
         <w:ind w:left="112" w:hanging="112"/>
         <w:rPr>
           <w:color w:val="000000"/>
@@ -457,7 +457,7 @@
     </w:p>
     <w:p>
       <w:pPr>
-        <w:pStyle w:val="a8"/>
+        <w:pStyle w:val="a7"/>
         <w:rPr>
           <w:noProof/>
           <w:color w:val="000000"/>
@@ -522,16 +522,15 @@
           <w:color w:val="000000"/>
           <w:szCs w:val="21"/>
         </w:rPr>
-        <w:t>现在制作</w:t>
-      </w:r>
-      <w:r>
-        <w:rPr>
-          <w:rFonts w:hint="eastAsia"/>
+        <w:t>现有工具</w:t>
+      </w:r>
+      <w:r>
+        <w:rPr>
           <w:noProof/>
           <w:color w:val="000000"/>
           <w:szCs w:val="21"/>
         </w:rPr>
-        <w:t>视频教程</w:t>
+        <w:t>可以</w:t>
       </w:r>
       <w:r>
         <w:rPr>
@@ -540,15 +539,49 @@
           <w:color w:val="000000"/>
           <w:szCs w:val="21"/>
         </w:rPr>
-        <w:t>很容易，但是</w:t>
-      </w:r>
-      <w:r>
-        <w:rPr>
-          <w:rFonts w:hint="eastAsia"/>
+        <w:t>较</w:t>
+      </w:r>
+      <w:r>
+        <w:rPr>
           <w:noProof/>
           <w:color w:val="000000"/>
           <w:szCs w:val="21"/>
         </w:rPr>
+        <w:t>容易</w:t>
+      </w:r>
+      <w:r>
+        <w:rPr>
+          <w:rFonts w:hint="eastAsia"/>
+          <w:noProof/>
+          <w:color w:val="000000"/>
+          <w:szCs w:val="21"/>
+        </w:rPr>
+        <w:t>地</w:t>
+      </w:r>
+      <w:r>
+        <w:rPr>
+          <w:noProof/>
+          <w:color w:val="000000"/>
+          <w:szCs w:val="21"/>
+        </w:rPr>
+        <w:t>帮助制作视频</w:t>
+      </w:r>
+      <w:r>
+        <w:rPr>
+          <w:rFonts w:hint="eastAsia"/>
+          <w:noProof/>
+          <w:color w:val="000000"/>
+          <w:szCs w:val="21"/>
+        </w:rPr>
+        <w:t>，但是</w:t>
+      </w:r>
+      <w:r>
+        <w:rPr>
+          <w:rFonts w:hint="eastAsia"/>
+          <w:noProof/>
+          <w:color w:val="000000"/>
+          <w:szCs w:val="21"/>
+        </w:rPr>
         <w:t>探索</w:t>
       </w:r>
       <w:r>
@@ -585,7 +618,7 @@
           <w:color w:val="000000"/>
           <w:szCs w:val="21"/>
         </w:rPr>
-        <w:t>本文设计</w:t>
+        <w:t>本文</w:t>
       </w:r>
       <w:r>
         <w:rPr>
@@ -594,6 +627,15 @@
           <w:color w:val="000000"/>
           <w:szCs w:val="21"/>
         </w:rPr>
+        <w:t>设计</w:t>
+      </w:r>
+      <w:r>
+        <w:rPr>
+          <w:rFonts w:hint="eastAsia"/>
+          <w:noProof/>
+          <w:color w:val="000000"/>
+          <w:szCs w:val="21"/>
+        </w:rPr>
         <w:t>并开发</w:t>
       </w:r>
       <w:r>
@@ -674,7 +716,7 @@
           <w:color w:val="000000"/>
           <w:szCs w:val="21"/>
         </w:rPr>
-        <w:t>来记录教学视频作者</w:t>
+        <w:t>记录教学视频作者</w:t>
       </w:r>
       <w:r>
         <w:rPr>
@@ -710,25 +752,7 @@
           <w:color w:val="000000"/>
           <w:szCs w:val="21"/>
         </w:rPr>
-        <w:t>，</w:t>
-      </w:r>
-      <w:r>
-        <w:rPr>
-          <w:rFonts w:hint="eastAsia"/>
-          <w:noProof/>
-          <w:color w:val="000000"/>
-          <w:szCs w:val="21"/>
-        </w:rPr>
-        <w:t>而</w:t>
-      </w:r>
-      <w:r>
-        <w:rPr>
-          <w:rFonts w:hint="eastAsia"/>
-          <w:noProof/>
-          <w:color w:val="000000"/>
-          <w:szCs w:val="21"/>
-        </w:rPr>
-        <w:t>其观看系统</w:t>
+        <w:t>，其观看系统</w:t>
       </w:r>
       <w:r>
         <w:rPr>
@@ -1011,7 +1035,7 @@
       <w:hyperlink r:id="rId8" w:history="1">
         <w:r>
           <w:rPr>
-            <w:rStyle w:val="af0"/>
+            <w:rStyle w:val="ad"/>
             <w:noProof/>
             <w:szCs w:val="21"/>
           </w:rPr>
@@ -1038,7 +1062,7 @@
     </w:p>
     <w:p>
       <w:pPr>
-        <w:pStyle w:val="a9"/>
+        <w:pStyle w:val="a8"/>
         <w:ind w:left="428" w:hangingChars="238" w:hanging="428"/>
         <w:rPr>
           <w:color w:val="000000"/>
@@ -1206,7 +1230,31 @@
         <w:rPr>
           <w:rFonts w:hint="eastAsia"/>
         </w:rPr>
-        <w:t>观看另外一个开发人员编程，比如在源代码张红一步一步的改动</w:t>
+        <w:t>观看另外一个开发人员编程，</w:t>
+      </w:r>
+      <w:r>
+        <w:rPr>
+          <w:rFonts w:hint="eastAsia"/>
+        </w:rPr>
+        <w:t>比如在</w:t>
+      </w:r>
+      <w:r>
+        <w:rPr>
+          <w:rFonts w:hint="eastAsia"/>
+        </w:rPr>
+        <w:t>观看代码</w:t>
+      </w:r>
+      <w:r>
+        <w:t>如何变动</w:t>
+      </w:r>
+      <w:r>
+        <w:rPr>
+          <w:rFonts w:hint="eastAsia"/>
+        </w:rPr>
+        <w:t>和</w:t>
+      </w:r>
+      <w:r>
+        <w:t>生成</w:t>
       </w:r>
       <w:r>
         <w:rPr>
@@ -1218,7 +1266,7 @@
         <w:rPr>
           <w:rFonts w:hint="eastAsia"/>
         </w:rPr>
-        <w:t>有时比传统的文本学习资源更有效</w:t>
+        <w:t>比传统的文本学习资源更有效</w:t>
       </w:r>
       <w:r>
         <w:rPr>
@@ -1296,7 +1344,13 @@
         <w:rPr>
           <w:rFonts w:hint="eastAsia"/>
         </w:rPr>
-        <w:t>）可以很简单的录制编程教学</w:t>
+        <w:t>）可以很简单地</w:t>
+      </w:r>
+      <w:r>
+        <w:rPr>
+          <w:rFonts w:hint="eastAsia"/>
+        </w:rPr>
+        <w:t>录制编程教学</w:t>
       </w:r>
       <w:r>
         <w:rPr>
@@ -1598,7 +1652,13 @@
         <w:rPr>
           <w:rFonts w:hint="eastAsia"/>
         </w:rPr>
-        <w:t>某个文件中，等等。</w:t>
+        <w:t>某个文件中</w:t>
+      </w:r>
+      <w:r>
+        <w:rPr>
+          <w:rFonts w:hint="eastAsia"/>
+        </w:rPr>
+        <w:t>。</w:t>
       </w:r>
     </w:p>
     <w:p>
@@ -1832,7 +1892,19 @@
         <w:rPr>
           <w:rFonts w:hint="eastAsia"/>
         </w:rPr>
-        <w:t>教学视频。但是视频内容无法直接</w:t>
+        <w:t>教学视频。但是视频内容无法</w:t>
+      </w:r>
+      <w:r>
+        <w:rPr>
+          <w:rFonts w:hint="eastAsia"/>
+        </w:rPr>
+        <w:t>通过</w:t>
+      </w:r>
+      <w:r>
+        <w:rPr>
+          <w:rFonts w:hint="eastAsia"/>
+        </w:rPr>
+        <w:t>直接</w:t>
       </w:r>
       <w:proofErr w:type="gramStart"/>
       <w:r>
@@ -1852,7 +1924,19 @@
         <w:rPr>
           <w:rFonts w:hint="eastAsia"/>
         </w:rPr>
-        <w:t>，所以观看者必须记住视频中的信息来手动搜索相关资源。</w:t>
+        <w:t>，</w:t>
+      </w:r>
+      <w:r>
+        <w:rPr>
+          <w:rFonts w:hint="eastAsia"/>
+        </w:rPr>
+        <w:t>导致</w:t>
+      </w:r>
+      <w:r>
+        <w:rPr>
+          <w:rFonts w:hint="eastAsia"/>
+        </w:rPr>
+        <w:t>观看者必须记住视频中的信息来手动搜索相关资源。</w:t>
       </w:r>
     </w:p>
     <w:p>
@@ -1955,7 +2039,7 @@
         <w:rPr>
           <w:rFonts w:hint="eastAsia"/>
         </w:rPr>
-        <w:t>有一些研究</w:t>
+        <w:t>一些研究</w:t>
       </w:r>
       <w:r>
         <w:rPr>
@@ -2491,13 +2575,7 @@
         <w:rPr>
           <w:rFonts w:hint="eastAsia"/>
         </w:rPr>
-        <w:t>我们不想</w:t>
-      </w:r>
-      <w:r>
-        <w:rPr>
-          <w:rFonts w:hint="eastAsia"/>
-        </w:rPr>
-        <w:t>增加</w:t>
+        <w:t>避免</w:t>
       </w:r>
       <w:r>
         <w:rPr>
@@ -2509,7 +2587,7 @@
         <w:rPr>
           <w:rFonts w:hint="eastAsia"/>
         </w:rPr>
-        <w:t>去</w:t>
+        <w:t>进行</w:t>
       </w:r>
       <w:r>
         <w:rPr>
@@ -2521,14 +2599,14 @@
         <w:rPr>
           <w:rFonts w:hint="eastAsia"/>
         </w:rPr>
-        <w:t>视频</w:t>
+        <w:t>视频中的工</w:t>
       </w:r>
       <w:r>
         <w:rPr>
           <w:rFonts w:hint="eastAsia"/>
         </w:rPr>
         <w:lastRenderedPageBreak/>
-        <w:t>中的工作流</w:t>
+        <w:t>作流</w:t>
       </w:r>
       <w:r>
         <w:rPr>
@@ -2676,7 +2754,13 @@
         <w:rPr>
           <w:rFonts w:hint="eastAsia"/>
         </w:rPr>
-        <w:t>同步地记录</w:t>
+        <w:t>同步</w:t>
+      </w:r>
+      <w:r>
+        <w:rPr>
+          <w:rFonts w:hint="eastAsia"/>
+        </w:rPr>
+        <w:t>记录</w:t>
       </w:r>
       <w:r>
         <w:rPr>
@@ -2688,6 +2772,12 @@
         <w:rPr>
           <w:rFonts w:hint="eastAsia"/>
         </w:rPr>
+        <w:t>在</w:t>
+      </w:r>
+      <w:r>
+        <w:rPr>
+          <w:rFonts w:hint="eastAsia"/>
+        </w:rPr>
         <w:t>创建</w:t>
       </w:r>
       <w:r>
@@ -2747,7 +2837,7 @@
         <w:rPr>
           <w:rFonts w:hint="eastAsia"/>
         </w:rPr>
-        <w:t>可以记录</w:t>
+        <w:t>记录</w:t>
       </w:r>
       <w:r>
         <w:rPr>
@@ -2807,7 +2897,7 @@
         <w:rPr>
           <w:rFonts w:hint="eastAsia"/>
         </w:rPr>
-        <w:t>的视频观看系统</w:t>
+        <w:t>视频观看系统</w:t>
       </w:r>
       <w:r>
         <w:rPr>
@@ -3033,7 +3123,25 @@
         <w:rPr>
           <w:rFonts w:hint="eastAsia"/>
         </w:rPr>
-        <w:t>本文分析了回答问卷的准确率、花费的时间以及参与者使用</w:t>
+        <w:t>通过</w:t>
+      </w:r>
+      <w:r>
+        <w:rPr>
+          <w:rFonts w:hint="eastAsia"/>
+        </w:rPr>
+        <w:t>分析</w:t>
+      </w:r>
+      <w:r>
+        <w:rPr>
+          <w:rFonts w:hint="eastAsia"/>
+        </w:rPr>
+        <w:t>回答问卷的准确率、花费</w:t>
+      </w:r>
+      <w:r>
+        <w:rPr>
+          <w:rFonts w:hint="eastAsia"/>
+        </w:rPr>
+        <w:t>时间以及参与者使用</w:t>
       </w:r>
       <w:r>
         <w:rPr>
@@ -3051,7 +3159,16 @@
         <w:rPr>
           <w:rFonts w:hint="eastAsia"/>
         </w:rPr>
-        <w:t>实验结果表明</w:t>
+        <w:t>等</w:t>
+      </w:r>
+      <w:r>
+        <w:t>，</w:t>
+      </w:r>
+      <w:r>
+        <w:rPr>
+          <w:rFonts w:hint="eastAsia"/>
+        </w:rPr>
+        <w:t>表明</w:t>
       </w:r>
       <w:r>
         <w:rPr>
@@ -3163,7 +3280,13 @@
         <w:rPr>
           <w:rFonts w:hint="eastAsia"/>
         </w:rPr>
-        <w:t>一个可交互的编程视频教程，</w:t>
+        <w:t>一个可交互</w:t>
+      </w:r>
+      <w:r>
+        <w:rPr>
+          <w:rFonts w:hint="eastAsia"/>
+        </w:rPr>
+        <w:t>编程视频教程，</w:t>
       </w:r>
       <w:r>
         <w:rPr>
@@ -3241,13 +3364,25 @@
         <w:rPr>
           <w:rFonts w:hint="eastAsia"/>
         </w:rPr>
-        <w:t>一般地，</w:t>
-      </w:r>
-      <w:r>
-        <w:rPr>
-          <w:rFonts w:hint="eastAsia"/>
-        </w:rPr>
-        <w:t>屏幕捕捉软件都可以通过快捷键</w:t>
+        <w:t>一般而言</w:t>
+      </w:r>
+      <w:r>
+        <w:rPr>
+          <w:rFonts w:hint="eastAsia"/>
+        </w:rPr>
+        <w:t>，</w:t>
+      </w:r>
+      <w:r>
+        <w:rPr>
+          <w:rFonts w:hint="eastAsia"/>
+        </w:rPr>
+        <w:t>屏幕捕捉软件都能</w:t>
+      </w:r>
+      <w:r>
+        <w:rPr>
+          <w:rFonts w:hint="eastAsia"/>
+        </w:rPr>
+        <w:t>通过快捷键</w:t>
       </w:r>
       <w:r>
         <w:rPr>
@@ -3326,10 +3461,13 @@
       </w:r>
       <w:proofErr w:type="spellEnd"/>
       <w:r>
-        <w:rPr>
-          <w:rFonts w:hint="eastAsia"/>
-        </w:rPr>
-        <w:t>可以监控这类键盘事件，</w:t>
+        <w:t>能</w:t>
+      </w:r>
+      <w:r>
+        <w:rPr>
+          <w:rFonts w:hint="eastAsia"/>
+        </w:rPr>
+        <w:t>监控这类键盘事件，</w:t>
       </w:r>
       <w:r>
         <w:rPr>
@@ -3347,7 +3485,64 @@
         <w:rPr>
           <w:rFonts w:hint="eastAsia"/>
         </w:rPr>
-        <w:t>到，</w:t>
+        <w:t>到</w:t>
+      </w:r>
+      <w:r>
+        <w:rPr>
+          <w:rFonts w:hint="eastAsia"/>
+        </w:rPr>
+        <w:t>相关</w:t>
+      </w:r>
+      <w:r>
+        <w:t>事件</w:t>
+      </w:r>
+      <w:r>
+        <w:rPr>
+          <w:rFonts w:hint="eastAsia"/>
+        </w:rPr>
+        <w:t>，</w:t>
+      </w:r>
+      <w:r>
+        <w:rPr>
+          <w:rFonts w:hint="eastAsia"/>
+        </w:rPr>
+        <w:t>它</w:t>
+      </w:r>
+      <w:r>
+        <w:rPr>
+          <w:rFonts w:hint="eastAsia"/>
+        </w:rPr>
+        <w:t>将开始</w:t>
+      </w:r>
+      <w:r>
+        <w:rPr>
+          <w:rFonts w:hint="eastAsia"/>
+        </w:rPr>
+        <w:t>同步地记录</w:t>
+      </w:r>
+      <w:r>
+        <w:rPr>
+          <w:rFonts w:hint="eastAsia"/>
+        </w:rPr>
+        <w:t>教程制作者</w:t>
+      </w:r>
+      <w:r>
+        <w:rPr>
+          <w:rFonts w:hint="eastAsia"/>
+        </w:rPr>
+        <w:t>在</w:t>
+      </w:r>
+      <w:r>
+        <w:rPr>
+          <w:rFonts w:hint="eastAsia"/>
+        </w:rPr>
+        <w:t>创建</w:t>
+      </w:r>
+      <w:r>
+        <w:rPr>
+          <w:rFonts w:hint="eastAsia"/>
+        </w:rPr>
+        <w:t>编程视频教程时的工作流。</w:t>
       </w:r>
       <w:proofErr w:type="spellStart"/>
       <w:r>
@@ -3361,50 +3556,6 @@
         <w:rPr>
           <w:rFonts w:hint="eastAsia"/>
         </w:rPr>
-        <w:t>将开始</w:t>
-      </w:r>
-      <w:r>
-        <w:rPr>
-          <w:rFonts w:hint="eastAsia"/>
-        </w:rPr>
-        <w:t>同步地记录</w:t>
-      </w:r>
-      <w:r>
-        <w:rPr>
-          <w:rFonts w:hint="eastAsia"/>
-        </w:rPr>
-        <w:t>教程制作者</w:t>
-      </w:r>
-      <w:r>
-        <w:rPr>
-          <w:rFonts w:hint="eastAsia"/>
-        </w:rPr>
-        <w:t>在</w:t>
-      </w:r>
-      <w:r>
-        <w:rPr>
-          <w:rFonts w:hint="eastAsia"/>
-        </w:rPr>
-        <w:t>创建</w:t>
-      </w:r>
-      <w:r>
-        <w:rPr>
-          <w:rFonts w:hint="eastAsia"/>
-        </w:rPr>
-        <w:t>编程视频教程时的工作流。</w:t>
-      </w:r>
-      <w:proofErr w:type="spellStart"/>
-      <w:r>
-        <w:rPr>
-          <w:rFonts w:hint="eastAsia"/>
-        </w:rPr>
-        <w:t>ActivitySpace</w:t>
-      </w:r>
-      <w:proofErr w:type="spellEnd"/>
-      <w:r>
-        <w:rPr>
-          <w:rFonts w:hint="eastAsia"/>
-        </w:rPr>
         <w:t>不需要</w:t>
       </w:r>
       <w:r>
@@ -3477,7 +3628,13 @@
         <w:rPr>
           <w:rFonts w:hint="eastAsia"/>
         </w:rPr>
-        <w:t>用户的交互行为</w:t>
+        <w:t>的用户</w:t>
+      </w:r>
+      <w:r>
+        <w:rPr>
+          <w:rFonts w:hint="eastAsia"/>
+        </w:rPr>
+        <w:t>交互行为</w:t>
       </w:r>
       <w:r>
         <w:rPr>
@@ -3513,7 +3670,13 @@
         <w:rPr>
           <w:rFonts w:hint="eastAsia"/>
         </w:rPr>
-        <w:t>它可以产生</w:t>
+        <w:t>它能</w:t>
+      </w:r>
+      <w:r>
+        <w:rPr>
+          <w:rFonts w:hint="eastAsia"/>
+        </w:rPr>
+        <w:t>产生</w:t>
       </w:r>
       <w:r>
         <w:rPr>
@@ -3709,7 +3872,7 @@
       </w:r>
       <w:r>
         <w:rPr>
-          <w:rStyle w:val="a6"/>
+          <w:rStyle w:val="a5"/>
           <w:rFonts w:hint="eastAsia"/>
           <w:sz w:val="20"/>
           <w:vertAlign w:val="superscript"/>
@@ -3798,12 +3961,6 @@
         <w:rPr>
           <w:rFonts w:hint="eastAsia"/>
         </w:rPr>
-        <w:t>的</w:t>
-      </w:r>
-      <w:r>
-        <w:rPr>
-          <w:rFonts w:hint="eastAsia"/>
-        </w:rPr>
         <w:t>VT-Revolution</w:t>
       </w:r>
       <w:r>
@@ -3816,7 +3973,13 @@
         <w:rPr>
           <w:rFonts w:hint="eastAsia"/>
         </w:rPr>
-        <w:t>只考虑</w:t>
+        <w:t>主要</w:t>
+      </w:r>
+      <w:r>
+        <w:rPr>
+          <w:rFonts w:hint="eastAsia"/>
+        </w:rPr>
+        <w:t>考虑</w:t>
       </w:r>
       <w:r>
         <w:rPr>
@@ -3887,13 +4050,16 @@
     <w:p>
       <w:pPr>
         <w:pStyle w:val="a0"/>
-        <w:ind w:firstLine="360"/>
-      </w:pPr>
-      <w:r>
-        <w:rPr>
-          <w:rFonts w:hint="eastAsia"/>
-        </w:rPr>
-        <w:t>然而</w:t>
+        <w:ind w:firstLineChars="0" w:firstLine="0"/>
+      </w:pPr>
+      <w:r>
+        <w:tab/>
+      </w:r>
+      <w:r>
+        <w:rPr>
+          <w:rFonts w:hint="eastAsia"/>
+        </w:rPr>
+        <w:t>由于</w:t>
       </w:r>
       <w:proofErr w:type="spellStart"/>
       <w:r>
@@ -4142,84 +4308,81 @@
         </w:rPr>
         <w:t>时间</w:t>
       </w:r>
+      <w:r>
+        <w:rPr>
+          <w:rFonts w:hint="eastAsia"/>
+        </w:rPr>
+        <w:t>t</w:t>
+      </w:r>
+      <w:r>
+        <w:rPr>
+          <w:vertAlign w:val="subscript"/>
+        </w:rPr>
+        <w:t>i</w:t>
+      </w:r>
+      <w:r>
+        <w:rPr>
+          <w:rFonts w:hint="eastAsia"/>
+        </w:rPr>
+        <w:t>的动作记录</w:t>
+      </w:r>
+      <w:r>
+        <w:rPr>
+          <w:rFonts w:hint="eastAsia"/>
+        </w:rPr>
+        <w:t>中的文件没有出现在</w:t>
+      </w:r>
+      <w:r>
+        <w:rPr>
+          <w:rFonts w:hint="eastAsia"/>
+        </w:rPr>
+        <w:t>这个集合中，</w:t>
+      </w:r>
+      <w:r>
+        <w:rPr>
+          <w:rFonts w:hint="eastAsia"/>
+        </w:rPr>
+        <w:t>则</w:t>
+      </w:r>
+      <w:r>
+        <w:rPr>
+          <w:rFonts w:hint="eastAsia"/>
+        </w:rPr>
+        <w:t>系统会产生一个</w:t>
+      </w:r>
+      <w:r>
+        <w:rPr>
+          <w:rFonts w:hint="eastAsia"/>
+        </w:rPr>
+        <w:t>文件打开</w:t>
+      </w:r>
+      <w:r>
+        <w:rPr>
+          <w:rFonts w:hint="eastAsia"/>
+        </w:rPr>
+        <w:t>操作</w:t>
+      </w:r>
       <w:proofErr w:type="spellStart"/>
       <w:r>
         <w:rPr>
           <w:rFonts w:hint="eastAsia"/>
-        </w:rPr>
-        <w:t>t</w:t>
-      </w:r>
-      <w:r>
-        <w:rPr>
-          <w:vertAlign w:val="subscript"/>
-        </w:rPr>
-        <w:t>i</w:t>
+          <w:i/>
+        </w:rPr>
+        <w:t>File</w:t>
+      </w:r>
+      <w:r>
+        <w:rPr>
+          <w:i/>
+        </w:rPr>
+        <w:t>Open</w:t>
       </w:r>
       <w:proofErr w:type="spellEnd"/>
       <w:r>
         <w:rPr>
-          <w:rFonts w:hint="eastAsia"/>
-        </w:rPr>
-        <w:t>的动作记录</w:t>
-      </w:r>
-      <w:r>
-        <w:rPr>
-          <w:rFonts w:hint="eastAsia"/>
-        </w:rPr>
-        <w:t>中的文件没有出现在</w:t>
-      </w:r>
-      <w:r>
-        <w:rPr>
-          <w:rFonts w:hint="eastAsia"/>
-        </w:rPr>
-        <w:t>这个集合中，</w:t>
-      </w:r>
-      <w:r>
-        <w:rPr>
-          <w:rFonts w:hint="eastAsia"/>
-        </w:rPr>
-        <w:t>则</w:t>
-      </w:r>
-      <w:r>
-        <w:rPr>
-          <w:rFonts w:hint="eastAsia"/>
-        </w:rPr>
-        <w:t>系统会产生一个</w:t>
-      </w:r>
-      <w:r>
-        <w:rPr>
-          <w:rFonts w:hint="eastAsia"/>
-        </w:rPr>
-        <w:t>文件打开</w:t>
-      </w:r>
-      <w:r>
-        <w:rPr>
-          <w:rFonts w:hint="eastAsia"/>
-        </w:rPr>
-        <w:t>操作</w:t>
-      </w:r>
-      <w:proofErr w:type="spellStart"/>
-      <w:r>
-        <w:rPr>
-          <w:rFonts w:hint="eastAsia"/>
           <w:i/>
         </w:rPr>
-        <w:t>File</w:t>
-      </w:r>
-      <w:r>
-        <w:rPr>
-          <w:i/>
-        </w:rPr>
-        <w:t>Open</w:t>
-      </w:r>
-      <w:proofErr w:type="spellEnd"/>
-      <w:r>
-        <w:rPr>
-          <w:i/>
-        </w:rPr>
         <w:t>&lt;</w:t>
       </w:r>
-      <w:proofErr w:type="spellStart"/>
       <w:r>
         <w:rPr>
           <w:rFonts w:hint="eastAsia"/>
@@ -4234,141 +4397,130 @@
         </w:rPr>
         <w:t>i</w:t>
       </w:r>
+      <w:r>
+        <w:rPr>
+          <w:i/>
+        </w:rPr>
+        <w:t xml:space="preserve"> , name&gt;</w:t>
+      </w:r>
+      <w:r>
+        <w:rPr>
+          <w:rFonts w:hint="eastAsia"/>
+        </w:rPr>
+        <w:t>。</w:t>
+      </w:r>
+      <w:r>
+        <w:rPr>
+          <w:rFonts w:hint="eastAsia"/>
+        </w:rPr>
+        <w:t>如果</w:t>
+      </w:r>
+      <w:r>
+        <w:rPr>
+          <w:rFonts w:hint="eastAsia"/>
+        </w:rPr>
+        <w:t>在时间</w:t>
+      </w:r>
+      <w:r>
+        <w:rPr>
+          <w:rFonts w:hint="eastAsia"/>
+        </w:rPr>
+        <w:t>t</w:t>
+      </w:r>
+      <w:r>
+        <w:rPr>
+          <w:vertAlign w:val="subscript"/>
+        </w:rPr>
+        <w:t>i</w:t>
+      </w:r>
+      <w:r>
+        <w:rPr>
+          <w:rFonts w:hint="eastAsia"/>
+        </w:rPr>
+        <w:t>和</w:t>
+      </w:r>
+      <w:r>
+        <w:rPr>
+          <w:rFonts w:hint="eastAsia"/>
+        </w:rPr>
+        <w:t>t</w:t>
+      </w:r>
+      <w:r>
+        <w:rPr>
+          <w:rFonts w:hint="eastAsia"/>
+          <w:vertAlign w:val="subscript"/>
+        </w:rPr>
+        <w:t>i-1</w:t>
+      </w:r>
+      <w:r>
+        <w:rPr>
+          <w:rFonts w:hint="eastAsia"/>
+        </w:rPr>
+        <w:t>的</w:t>
+      </w:r>
+      <w:r>
+        <w:rPr>
+          <w:rFonts w:hint="eastAsia"/>
+        </w:rPr>
+        <w:t>两个</w:t>
+      </w:r>
+      <w:r>
+        <w:rPr>
+          <w:rFonts w:hint="eastAsia"/>
+        </w:rPr>
+        <w:t>连续动作</w:t>
+      </w:r>
+      <w:r>
+        <w:rPr>
+          <w:rFonts w:hint="eastAsia"/>
+        </w:rPr>
+        <w:t>记录中</w:t>
+      </w:r>
+      <w:r>
+        <w:rPr>
+          <w:rFonts w:hint="eastAsia"/>
+        </w:rPr>
+        <w:t>文件不相同</w:t>
+      </w:r>
+      <w:r>
+        <w:rPr>
+          <w:rFonts w:hint="eastAsia"/>
+        </w:rPr>
+        <w:t>，则系统会产生</w:t>
+      </w:r>
+      <w:r>
+        <w:rPr>
+          <w:rFonts w:hint="eastAsia"/>
+        </w:rPr>
+        <w:t>一个文件切换操作</w:t>
+      </w:r>
+      <w:proofErr w:type="spellStart"/>
+      <w:r>
+        <w:rPr>
+          <w:rFonts w:hint="eastAsia"/>
+          <w:i/>
+        </w:rPr>
+        <w:t>File</w:t>
+      </w:r>
+      <w:r>
+        <w:rPr>
+          <w:i/>
+        </w:rPr>
+        <w:t>Switch</w:t>
+      </w:r>
       <w:proofErr w:type="spellEnd"/>
       <w:r>
         <w:rPr>
           <w:i/>
         </w:rPr>
-        <w:t xml:space="preserve"> , name&gt;</w:t>
-      </w:r>
-      <w:r>
-        <w:rPr>
-          <w:rFonts w:hint="eastAsia"/>
-        </w:rPr>
-        <w:t>。</w:t>
-      </w:r>
-      <w:r>
-        <w:rPr>
-          <w:rFonts w:hint="eastAsia"/>
-        </w:rPr>
-        <w:t>如果</w:t>
-      </w:r>
-      <w:r>
-        <w:rPr>
-          <w:rFonts w:hint="eastAsia"/>
-        </w:rPr>
-        <w:t>在时间</w:t>
-      </w:r>
-      <w:proofErr w:type="spellStart"/>
-      <w:r>
-        <w:rPr>
-          <w:rFonts w:hint="eastAsia"/>
-        </w:rPr>
-        <w:t>t</w:t>
-      </w:r>
-      <w:r>
-        <w:rPr>
-          <w:vertAlign w:val="subscript"/>
-        </w:rPr>
-        <w:t>i</w:t>
-      </w:r>
-      <w:proofErr w:type="spellEnd"/>
-      <w:r>
-        <w:rPr>
-          <w:rFonts w:hint="eastAsia"/>
-        </w:rPr>
-        <w:t>和</w:t>
-      </w:r>
-      <w:r>
-        <w:rPr>
-          <w:rFonts w:hint="eastAsia"/>
-        </w:rPr>
-        <w:t>t</w:t>
-      </w:r>
-      <w:r>
-        <w:rPr>
-          <w:rFonts w:hint="eastAsia"/>
-          <w:vertAlign w:val="subscript"/>
-        </w:rPr>
-        <w:t>i-1</w:t>
-      </w:r>
-      <w:r>
-        <w:rPr>
-          <w:rFonts w:hint="eastAsia"/>
-        </w:rPr>
-        <w:t>的</w:t>
-      </w:r>
-      <w:r>
-        <w:rPr>
-          <w:rFonts w:hint="eastAsia"/>
-        </w:rPr>
-        <w:t>两个</w:t>
-      </w:r>
-      <w:r>
-        <w:rPr>
-          <w:rFonts w:hint="eastAsia"/>
-        </w:rPr>
-        <w:t>连续动作</w:t>
-      </w:r>
-      <w:r>
-        <w:rPr>
-          <w:rFonts w:hint="eastAsia"/>
-        </w:rPr>
-        <w:t>记录中</w:t>
-      </w:r>
-      <w:r>
-        <w:rPr>
-          <w:rFonts w:hint="eastAsia"/>
-        </w:rPr>
-        <w:t>文件不相同</w:t>
-      </w:r>
-      <w:r>
-        <w:rPr>
-          <w:rFonts w:hint="eastAsia"/>
-        </w:rPr>
-        <w:t>，则系统会产生</w:t>
-      </w:r>
-      <w:r>
-        <w:rPr>
-          <w:rFonts w:hint="eastAsia"/>
-        </w:rPr>
-        <w:t>一个文件切换操作</w:t>
-      </w:r>
-      <w:proofErr w:type="spellStart"/>
+        <w:t>&lt;</w:t>
+      </w:r>
       <w:r>
         <w:rPr>
           <w:rFonts w:hint="eastAsia"/>
           <w:i/>
         </w:rPr>
-        <w:t>File</w:t>
-      </w:r>
-      <w:r>
-        <w:rPr>
-          <w:i/>
-        </w:rPr>
-        <w:t>Switch</w:t>
-      </w:r>
-      <w:proofErr w:type="spellEnd"/>
-      <w:r>
-        <w:rPr>
-          <w:i/>
-        </w:rPr>
-        <w:t>&lt;</w:t>
-      </w:r>
-      <w:r>
-        <w:rPr>
-          <w:rFonts w:hint="eastAsia"/>
-          <w:i/>
-        </w:rPr>
-        <w:t xml:space="preserve"> </w:t>
-      </w:r>
-      <w:proofErr w:type="spellStart"/>
-      <w:r>
-        <w:rPr>
-          <w:rFonts w:hint="eastAsia"/>
-          <w:i/>
-        </w:rPr>
-        <w:t>t</w:t>
+        <w:t xml:space="preserve"> t</w:t>
       </w:r>
       <w:r>
         <w:rPr>
@@ -4377,7 +4529,6 @@
         </w:rPr>
         <w:t>i</w:t>
       </w:r>
-      <w:proofErr w:type="spellEnd"/>
       <w:r>
         <w:rPr>
           <w:i/>
@@ -4430,7 +4581,6 @@
         </w:rPr>
         <w:t>时间</w:t>
       </w:r>
-      <w:proofErr w:type="spellStart"/>
       <w:r>
         <w:rPr>
           <w:rFonts w:hint="eastAsia"/>
@@ -4443,7 +4593,6 @@
         </w:rPr>
         <w:t>i</w:t>
       </w:r>
-      <w:proofErr w:type="spellEnd"/>
       <w:r>
         <w:rPr>
           <w:rFonts w:hint="eastAsia"/>
@@ -4665,7 +4814,6 @@
         </w:rPr>
         <w:t xml:space="preserve"> </w:t>
       </w:r>
-      <w:proofErr w:type="spellStart"/>
       <w:r>
         <w:rPr>
           <w:rFonts w:hint="eastAsia"/>
@@ -4680,7 +4828,6 @@
         </w:rPr>
         <w:t>i</w:t>
       </w:r>
-      <w:proofErr w:type="spellEnd"/>
       <w:r>
         <w:rPr>
           <w:i/>
@@ -4735,7 +4882,6 @@
         </w:rPr>
         <w:t>如果时间</w:t>
       </w:r>
-      <w:proofErr w:type="spellStart"/>
       <w:r>
         <w:rPr>
           <w:rFonts w:hint="eastAsia"/>
@@ -4748,7 +4894,6 @@
         </w:rPr>
         <w:t>i</w:t>
       </w:r>
-      <w:proofErr w:type="spellEnd"/>
       <w:r>
         <w:rPr>
           <w:rFonts w:hint="eastAsia"/>
@@ -5029,7 +5174,6 @@
         </w:rPr>
         <w:t xml:space="preserve"> </w:t>
       </w:r>
-      <w:proofErr w:type="spellStart"/>
       <w:r>
         <w:rPr>
           <w:rFonts w:hint="eastAsia"/>
@@ -5044,7 +5188,6 @@
         </w:rPr>
         <w:t>i</w:t>
       </w:r>
-      <w:proofErr w:type="spellEnd"/>
       <w:r>
         <w:rPr>
           <w:i/>
@@ -5332,7 +5475,6 @@
         </w:rPr>
         <w:t xml:space="preserve"> </w:t>
       </w:r>
-      <w:proofErr w:type="spellStart"/>
       <w:r>
         <w:rPr>
           <w:rFonts w:hint="eastAsia"/>
@@ -5347,7 +5489,6 @@
         </w:rPr>
         <w:t>i</w:t>
       </w:r>
-      <w:proofErr w:type="spellEnd"/>
       <w:r>
         <w:rPr>
           <w:i/>
@@ -5434,7 +5575,6 @@
         </w:rPr>
         <w:t xml:space="preserve"> </w:t>
       </w:r>
-      <w:proofErr w:type="spellStart"/>
       <w:r>
         <w:rPr>
           <w:rFonts w:hint="eastAsia"/>
@@ -5449,7 +5589,6 @@
         </w:rPr>
         <w:t>i</w:t>
       </w:r>
-      <w:proofErr w:type="spellEnd"/>
       <w:r>
         <w:rPr>
           <w:i/>
@@ -5556,8 +5695,8 @@
       </w:tblPr>
       <w:tblGrid>
         <w:gridCol w:w="2091"/>
-        <w:gridCol w:w="1003"/>
-        <w:gridCol w:w="1875"/>
+        <w:gridCol w:w="1058"/>
+        <w:gridCol w:w="1926"/>
       </w:tblGrid>
       <w:tr>
         <w:trPr>
@@ -6781,6 +6920,24 @@
         <w:rPr>
           <w:rFonts w:hint="eastAsia"/>
         </w:rPr>
+        <w:t>（</w:t>
+      </w:r>
+      <w:r>
+        <w:rPr>
+          <w:rFonts w:hint="eastAsia"/>
+        </w:rPr>
+        <w:t>timeline</w:t>
+      </w:r>
+      <w:r>
+        <w:rPr>
+          <w:rFonts w:hint="eastAsia"/>
+        </w:rPr>
+        <w:t>）</w:t>
+      </w:r>
+      <w:r>
+        <w:rPr>
+          <w:rFonts w:hint="eastAsia"/>
+        </w:rPr>
         <w:t>：</w:t>
       </w:r>
       <w:r>
@@ -7082,6 +7239,7 @@
         <w:rPr>
           <w:rFonts w:hint="eastAsia"/>
         </w:rPr>
+        <w:lastRenderedPageBreak/>
         <w:t>文件内容视图</w:t>
       </w:r>
       <w:r>
@@ -7161,15 +7319,7 @@
           <w:rFonts w:hint="eastAsia"/>
           <w:i/>
         </w:rPr>
-        <w:t>内</w:t>
-      </w:r>
-      <w:r>
-        <w:rPr>
-          <w:rFonts w:hint="eastAsia"/>
-          <w:i/>
-        </w:rPr>
-        <w:lastRenderedPageBreak/>
-        <w:t>容</w:t>
+        <w:t>内容</w:t>
       </w:r>
       <w:r>
         <w:rPr>
@@ -8984,12 +9134,6 @@
         </w:rPr>
         <w:t>其感兴趣的视频内容进行交互。</w:t>
       </w:r>
-      <w:r>
-        <w:rPr>
-          <w:rFonts w:hint="eastAsia"/>
-        </w:rPr>
-        <w:t>我们</w:t>
-      </w:r>
       <w:bookmarkStart w:id="0" w:name="_GoBack"/>
       <w:bookmarkEnd w:id="0"/>
       <w:r>
@@ -9161,27 +9305,7 @@
           <w:sz w:val="14"/>
           <w:szCs w:val="14"/>
         </w:rPr>
-        <w:t xml:space="preserve">, and M. Lanza, “Too long; didn’t </w:t>
-      </w:r>
-      <w:proofErr w:type="gramStart"/>
-      <w:r>
-        <w:rPr>
-          <w:rFonts w:ascii="NimbusRomNo9L-Regu" w:hAnsi="NimbusRomNo9L-Regu"/>
-          <w:color w:val="000000"/>
-          <w:sz w:val="14"/>
-          <w:szCs w:val="14"/>
-        </w:rPr>
-        <w:t>watch!:</w:t>
-      </w:r>
-      <w:proofErr w:type="gramEnd"/>
-      <w:r>
-        <w:rPr>
-          <w:rFonts w:ascii="NimbusRomNo9L-Regu" w:hAnsi="NimbusRomNo9L-Regu"/>
-          <w:color w:val="000000"/>
-          <w:sz w:val="14"/>
-          <w:szCs w:val="14"/>
-        </w:rPr>
-        <w:t xml:space="preserve"> extracting relevant fragments from software development video tutorials,” in </w:t>
+        <w:t xml:space="preserve">, and M. Lanza, “Too long; didn’t watch!: extracting relevant fragments from software development video tutorials,” in </w:t>
       </w:r>
       <w:r>
         <w:rPr>
@@ -9376,7 +9500,7 @@
       <w:hyperlink r:id="rId13" w:history="1">
         <w:r>
           <w:rPr>
-            <w:rStyle w:val="af0"/>
+            <w:rStyle w:val="ad"/>
             <w:rFonts w:ascii="NimbusRomNo9L-Regu" w:hAnsi="NimbusRomNo9L-Regu"/>
             <w:sz w:val="14"/>
             <w:szCs w:val="14"/>
@@ -9467,7 +9591,7 @@
           <w:sz w:val="14"/>
           <w:szCs w:val="14"/>
         </w:rPr>
-        <w:t>. IEEE, 2005, pp. 171–</w:t>
+        <w:t>. IEEE, 2005, pp. 171–178</w:t>
       </w:r>
       <w:proofErr w:type="gramStart"/>
       <w:r>
@@ -9477,7 +9601,7 @@
           <w:sz w:val="14"/>
           <w:szCs w:val="14"/>
         </w:rPr>
-        <w:t>178.</w:t>
+        <w:t>.</w:t>
       </w:r>
       <w:r>
         <w:rPr>
@@ -9736,7 +9860,7 @@
       <w:hyperlink r:id="rId14" w:history="1">
         <w:r>
           <w:rPr>
-            <w:rStyle w:val="af0"/>
+            <w:rStyle w:val="ad"/>
             <w:rFonts w:ascii="NimbusRomNo9L-Regu" w:hAnsi="NimbusRomNo9L-Regu"/>
             <w:sz w:val="14"/>
             <w:szCs w:val="14"/>
@@ -9772,7 +9896,7 @@
       <w:hyperlink r:id="rId15" w:history="1">
         <w:r>
           <w:rPr>
-            <w:rStyle w:val="af0"/>
+            <w:rStyle w:val="ad"/>
             <w:rFonts w:ascii="NimbusRomNo9L-Regu" w:hAnsi="NimbusRomNo9L-Regu"/>
             <w:sz w:val="14"/>
             <w:szCs w:val="14"/>
@@ -9964,7 +10088,7 @@
 </file>
 
 <file path=word/endnotes.xml><?xml version="1.0" encoding="utf-8"?>
-<w:endnotes xmlns:wpc="http://schemas.microsoft.com/office/word/2010/wordprocessingCanvas" xmlns:cx="http://schemas.microsoft.com/office/drawing/2014/chartex" xmlns:cx1="http://schemas.microsoft.com/office/drawing/2015/9/8/chartex" xmlns:cx2="http://schemas.microsoft.com/office/drawing/2015/10/21/chartex" xmlns:mc="http://schemas.openxmlformats.org/markup-compatibility/2006" xmlns:o="urn:schemas-microsoft-com:office:office" xmlns:r="http://schemas.openxmlformats.org/officeDocument/2006/relationships" xmlns:m="http://schemas.openxmlformats.org/officeDocument/2006/math" xmlns:v="urn:schemas-microsoft-com:vml" xmlns:wp14="http://schemas.microsoft.com/office/word/2010/wordprocessingDrawing" xmlns:wp="http://schemas.openxmlformats.org/drawingml/2006/wordprocessingDrawing" xmlns:w10="urn:schemas-microsoft-com:office:word" xmlns:w="http://schemas.openxmlformats.org/wordprocessingml/2006/main" xmlns:w14="http://schemas.microsoft.com/office/word/2010/wordml" xmlns:w15="http://schemas.microsoft.com/office/word/2012/wordml" xmlns:w16se="http://schemas.microsoft.com/office/word/2015/wordml/symex" xmlns:wpg="http://schemas.microsoft.com/office/word/2010/wordprocessingGroup" xmlns:wpi="http://schemas.microsoft.com/office/word/2010/wordprocessingInk" xmlns:wne="http://schemas.microsoft.com/office/word/2006/wordml" xmlns:wps="http://schemas.microsoft.com/office/word/2010/wordprocessingShape" mc:Ignorable="w14 w15 w16se wp14">
+<w:endnotes xmlns:wpc="http://schemas.microsoft.com/office/word/2010/wordprocessingCanvas" xmlns:mc="http://schemas.openxmlformats.org/markup-compatibility/2006" xmlns:o="urn:schemas-microsoft-com:office:office" xmlns:r="http://schemas.openxmlformats.org/officeDocument/2006/relationships" xmlns:m="http://schemas.openxmlformats.org/officeDocument/2006/math" xmlns:v="urn:schemas-microsoft-com:vml" xmlns:wp14="http://schemas.microsoft.com/office/word/2010/wordprocessingDrawing" xmlns:wp="http://schemas.openxmlformats.org/drawingml/2006/wordprocessingDrawing" xmlns:w10="urn:schemas-microsoft-com:office:word" xmlns:w="http://schemas.openxmlformats.org/wordprocessingml/2006/main" xmlns:w14="http://schemas.microsoft.com/office/word/2010/wordml" xmlns:w15="http://schemas.microsoft.com/office/word/2012/wordml" xmlns:wpg="http://schemas.microsoft.com/office/word/2010/wordprocessingGroup" xmlns:wpi="http://schemas.microsoft.com/office/word/2010/wordprocessingInk" xmlns:wne="http://schemas.microsoft.com/office/word/2006/wordml" xmlns:wps="http://schemas.microsoft.com/office/word/2010/wordprocessingShape" mc:Ignorable="w14 w15 wp14">
   <w:endnote w:type="separator" w:id="-1">
     <w:p>
       <w:r>
@@ -9983,7 +10107,7 @@
 </file>
 
 <file path=word/footnotes.xml><?xml version="1.0" encoding="utf-8"?>
-<w:footnotes xmlns:wpc="http://schemas.microsoft.com/office/word/2010/wordprocessingCanvas" xmlns:cx="http://schemas.microsoft.com/office/drawing/2014/chartex" xmlns:cx1="http://schemas.microsoft.com/office/drawing/2015/9/8/chartex" xmlns:cx2="http://schemas.microsoft.com/office/drawing/2015/10/21/chartex" xmlns:mc="http://schemas.openxmlformats.org/markup-compatibility/2006" xmlns:o="urn:schemas-microsoft-com:office:office" xmlns:r="http://schemas.openxmlformats.org/officeDocument/2006/relationships" xmlns:m="http://schemas.openxmlformats.org/officeDocument/2006/math" xmlns:v="urn:schemas-microsoft-com:vml" xmlns:wp14="http://schemas.microsoft.com/office/word/2010/wordprocessingDrawing" xmlns:wp="http://schemas.openxmlformats.org/drawingml/2006/wordprocessingDrawing" xmlns:w10="urn:schemas-microsoft-com:office:word" xmlns:w="http://schemas.openxmlformats.org/wordprocessingml/2006/main" xmlns:w14="http://schemas.microsoft.com/office/word/2010/wordml" xmlns:w15="http://schemas.microsoft.com/office/word/2012/wordml" xmlns:w16se="http://schemas.microsoft.com/office/word/2015/wordml/symex" xmlns:wpg="http://schemas.microsoft.com/office/word/2010/wordprocessingGroup" xmlns:wpi="http://schemas.microsoft.com/office/word/2010/wordprocessingInk" xmlns:wne="http://schemas.microsoft.com/office/word/2006/wordml" xmlns:wps="http://schemas.microsoft.com/office/word/2010/wordprocessingShape" mc:Ignorable="w14 w15 w16se wp14">
+<w:footnotes xmlns:wpc="http://schemas.microsoft.com/office/word/2010/wordprocessingCanvas" xmlns:mc="http://schemas.openxmlformats.org/markup-compatibility/2006" xmlns:o="urn:schemas-microsoft-com:office:office" xmlns:r="http://schemas.openxmlformats.org/officeDocument/2006/relationships" xmlns:m="http://schemas.openxmlformats.org/officeDocument/2006/math" xmlns:v="urn:schemas-microsoft-com:vml" xmlns:wp14="http://schemas.microsoft.com/office/word/2010/wordprocessingDrawing" xmlns:wp="http://schemas.openxmlformats.org/drawingml/2006/wordprocessingDrawing" xmlns:w10="urn:schemas-microsoft-com:office:word" xmlns:w="http://schemas.openxmlformats.org/wordprocessingml/2006/main" xmlns:w14="http://schemas.microsoft.com/office/word/2010/wordml" xmlns:w15="http://schemas.microsoft.com/office/word/2012/wordml" xmlns:wpg="http://schemas.microsoft.com/office/word/2010/wordprocessingGroup" xmlns:wpi="http://schemas.microsoft.com/office/word/2010/wordprocessingInk" xmlns:wne="http://schemas.microsoft.com/office/word/2006/wordml" xmlns:wps="http://schemas.microsoft.com/office/word/2010/wordprocessingShape" mc:Ignorable="w14 w15 wp14">
   <w:footnote w:type="separator" w:id="-1">
     <w:p>
       <w:r>
@@ -10001,11 +10125,11 @@
   <w:footnote w:id="1">
     <w:p>
       <w:pPr>
-        <w:pStyle w:val="a5"/>
-      </w:pPr>
-      <w:r>
-        <w:rPr>
-          <w:rStyle w:val="a6"/>
+        <w:pStyle w:val="a4"/>
+      </w:pPr>
+      <w:r>
+        <w:rPr>
+          <w:rStyle w:val="a5"/>
           <w:rFonts w:hint="eastAsia"/>
         </w:rPr>
         <w:footnoteRef/>
@@ -10016,7 +10140,7 @@
       <w:hyperlink r:id="rId1" w:history="1">
         <w:r>
           <w:rPr>
-            <w:rStyle w:val="af0"/>
+            <w:rStyle w:val="ad"/>
           </w:rPr>
           <w:t>https://baolingfeng.github.io/2016/01/01/accessibility-survey/</w:t>
         </w:r>
@@ -10030,8 +10154,8 @@
 </file>
 
 <file path=word/numbering.xml><?xml version="1.0" encoding="utf-8"?>
-<w:numbering xmlns:wpc="http://schemas.microsoft.com/office/word/2010/wordprocessingCanvas" xmlns:cx="http://schemas.microsoft.com/office/drawing/2014/chartex" xmlns:cx1="http://schemas.microsoft.com/office/drawing/2015/9/8/chartex" xmlns:cx2="http://schemas.microsoft.com/office/drawing/2015/10/21/chartex" xmlns:mc="http://schemas.openxmlformats.org/markup-compatibility/2006" xmlns:o="urn:schemas-microsoft-com:office:office" xmlns:r="http://schemas.openxmlformats.org/officeDocument/2006/relationships" xmlns:m="http://schemas.openxmlformats.org/officeDocument/2006/math" xmlns:v="urn:schemas-microsoft-com:vml" xmlns:wp14="http://schemas.microsoft.com/office/word/2010/wordprocessingDrawing" xmlns:wp="http://schemas.openxmlformats.org/drawingml/2006/wordprocessingDrawing" xmlns:w10="urn:schemas-microsoft-com:office:word" xmlns:w="http://schemas.openxmlformats.org/wordprocessingml/2006/main" xmlns:w14="http://schemas.microsoft.com/office/word/2010/wordml" xmlns:w15="http://schemas.microsoft.com/office/word/2012/wordml" xmlns:w16se="http://schemas.microsoft.com/office/word/2015/wordml/symex" xmlns:wpg="http://schemas.microsoft.com/office/word/2010/wordprocessingGroup" xmlns:wpi="http://schemas.microsoft.com/office/word/2010/wordprocessingInk" xmlns:wne="http://schemas.microsoft.com/office/word/2006/wordml" xmlns:wps="http://schemas.microsoft.com/office/word/2010/wordprocessingShape" mc:Ignorable="w14 w15 w16se wp14">
-  <w:abstractNum w:abstractNumId="0" w15:restartNumberingAfterBreak="0">
+<w:numbering xmlns:wpc="http://schemas.microsoft.com/office/word/2010/wordprocessingCanvas" xmlns:mc="http://schemas.openxmlformats.org/markup-compatibility/2006" xmlns:o="urn:schemas-microsoft-com:office:office" xmlns:r="http://schemas.openxmlformats.org/officeDocument/2006/relationships" xmlns:m="http://schemas.openxmlformats.org/officeDocument/2006/math" xmlns:v="urn:schemas-microsoft-com:vml" xmlns:wp14="http://schemas.microsoft.com/office/word/2010/wordprocessingDrawing" xmlns:wp="http://schemas.openxmlformats.org/drawingml/2006/wordprocessingDrawing" xmlns:w10="urn:schemas-microsoft-com:office:word" xmlns:w="http://schemas.openxmlformats.org/wordprocessingml/2006/main" xmlns:w14="http://schemas.microsoft.com/office/word/2010/wordml" xmlns:w15="http://schemas.microsoft.com/office/word/2012/wordml" xmlns:wpg="http://schemas.microsoft.com/office/word/2010/wordprocessingGroup" xmlns:wpi="http://schemas.microsoft.com/office/word/2010/wordprocessingInk" xmlns:wne="http://schemas.microsoft.com/office/word/2006/wordml" xmlns:wps="http://schemas.microsoft.com/office/word/2010/wordprocessingShape" mc:Ignorable="w14 w15 wp14">
+  <w:abstractNum w:abstractNumId="0">
     <w:nsid w:val="01A968A8"/>
     <w:multiLevelType w:val="hybridMultilevel"/>
     <w:tmpl w:val="76A2A6AE"/>
@@ -10174,7 +10298,7 @@
       </w:rPr>
     </w:lvl>
   </w:abstractNum>
-  <w:abstractNum w:abstractNumId="1" w15:restartNumberingAfterBreak="0">
+  <w:abstractNum w:abstractNumId="1">
     <w:nsid w:val="19EE7D5C"/>
     <w:multiLevelType w:val="hybridMultilevel"/>
     <w:tmpl w:val="2F16DC22"/>
@@ -10260,7 +10384,7 @@
       </w:pPr>
     </w:lvl>
   </w:abstractNum>
-  <w:abstractNum w:abstractNumId="2" w15:restartNumberingAfterBreak="0">
+  <w:abstractNum w:abstractNumId="2">
     <w:nsid w:val="203F4DC0"/>
     <w:multiLevelType w:val="hybridMultilevel"/>
     <w:tmpl w:val="47EA558A"/>
@@ -10379,7 +10503,7 @@
       </w:pPr>
     </w:lvl>
   </w:abstractNum>
-  <w:abstractNum w:abstractNumId="3" w15:restartNumberingAfterBreak="0">
+  <w:abstractNum w:abstractNumId="3">
     <w:nsid w:val="2DED12AF"/>
     <w:multiLevelType w:val="hybridMultilevel"/>
     <w:tmpl w:val="47EA558A"/>
@@ -10498,7 +10622,7 @@
       </w:pPr>
     </w:lvl>
   </w:abstractNum>
-  <w:abstractNum w:abstractNumId="4" w15:restartNumberingAfterBreak="0">
+  <w:abstractNum w:abstractNumId="4">
     <w:nsid w:val="4BBC2CA8"/>
     <w:multiLevelType w:val="multilevel"/>
     <w:tmpl w:val="531EF9D2"/>
@@ -10659,7 +10783,7 @@
       </w:rPr>
     </w:lvl>
   </w:abstractNum>
-  <w:abstractNum w:abstractNumId="5" w15:restartNumberingAfterBreak="0">
+  <w:abstractNum w:abstractNumId="5">
     <w:nsid w:val="4FDB592F"/>
     <w:multiLevelType w:val="hybridMultilevel"/>
     <w:tmpl w:val="B0CAD12E"/>
@@ -10802,7 +10926,7 @@
       </w:rPr>
     </w:lvl>
   </w:abstractNum>
-  <w:abstractNum w:abstractNumId="6" w15:restartNumberingAfterBreak="0">
+  <w:abstractNum w:abstractNumId="6">
     <w:nsid w:val="5AD01ACA"/>
     <w:multiLevelType w:val="hybridMultilevel"/>
     <w:tmpl w:val="E5684412"/>
@@ -10945,7 +11069,7 @@
       </w:rPr>
     </w:lvl>
   </w:abstractNum>
-  <w:abstractNum w:abstractNumId="7" w15:restartNumberingAfterBreak="0">
+  <w:abstractNum w:abstractNumId="7">
     <w:nsid w:val="5BFC2CBE"/>
     <w:multiLevelType w:val="hybridMultilevel"/>
     <w:tmpl w:val="47EA558A"/>
@@ -11064,7 +11188,7 @@
       </w:pPr>
     </w:lvl>
   </w:abstractNum>
-  <w:abstractNum w:abstractNumId="8" w15:restartNumberingAfterBreak="0">
+  <w:abstractNum w:abstractNumId="8">
     <w:nsid w:val="631B5AE9"/>
     <w:multiLevelType w:val="hybridMultilevel"/>
     <w:tmpl w:val="ED12547A"/>
@@ -11184,7 +11308,7 @@
       </w:pPr>
     </w:lvl>
   </w:abstractNum>
-  <w:abstractNum w:abstractNumId="9" w15:restartNumberingAfterBreak="0">
+  <w:abstractNum w:abstractNumId="9">
     <w:nsid w:val="64F5643B"/>
     <w:multiLevelType w:val="hybridMultilevel"/>
     <w:tmpl w:val="E3C0F892"/>
@@ -11297,7 +11421,7 @@
       </w:rPr>
     </w:lvl>
   </w:abstractNum>
-  <w:abstractNum w:abstractNumId="10" w15:restartNumberingAfterBreak="0">
+  <w:abstractNum w:abstractNumId="10">
     <w:nsid w:val="7508164E"/>
     <w:multiLevelType w:val="hybridMultilevel"/>
     <w:tmpl w:val="BB486412"/>
@@ -11477,7 +11601,7 @@
 </file>
 
 <file path=word/styles.xml><?xml version="1.0" encoding="utf-8"?>
-<w:styles xmlns:mc="http://schemas.openxmlformats.org/markup-compatibility/2006" xmlns:r="http://schemas.openxmlformats.org/officeDocument/2006/relationships" xmlns:w="http://schemas.openxmlformats.org/wordprocessingml/2006/main" xmlns:w14="http://schemas.microsoft.com/office/word/2010/wordml" xmlns:w15="http://schemas.microsoft.com/office/word/2012/wordml" xmlns:w16se="http://schemas.microsoft.com/office/word/2015/wordml/symex" mc:Ignorable="w14 w15 w16se">
+<w:styles xmlns:mc="http://schemas.openxmlformats.org/markup-compatibility/2006" xmlns:r="http://schemas.openxmlformats.org/officeDocument/2006/relationships" xmlns:w="http://schemas.openxmlformats.org/wordprocessingml/2006/main" xmlns:w14="http://schemas.microsoft.com/office/word/2010/wordml" xmlns:w15="http://schemas.microsoft.com/office/word/2012/wordml" mc:Ignorable="w14 w15">
   <w:docDefaults>
     <w:rPrDefault>
       <w:rPr>
@@ -11490,7 +11614,7 @@
     </w:rPrDefault>
     <w:pPrDefault/>
   </w:docDefaults>
-  <w:latentStyles w:defLockedState="0" w:defUIPriority="99" w:defSemiHidden="0" w:defUnhideWhenUsed="0" w:defQFormat="0" w:count="373">
+  <w:latentStyles w:defLockedState="0" w:defUIPriority="99" w:defSemiHidden="0" w:defUnhideWhenUsed="0" w:defQFormat="0" w:count="371">
     <w:lsdException w:name="Normal" w:uiPriority="0" w:qFormat="1"/>
     <w:lsdException w:name="heading 1" w:uiPriority="0" w:qFormat="1"/>
     <w:lsdException w:name="heading 2" w:semiHidden="1" w:uiPriority="0" w:unhideWhenUsed="1" w:qFormat="1"/>
@@ -11862,8 +11986,6 @@
     <w:lsdException w:name="List Table 5 Dark Accent 6" w:uiPriority="50"/>
     <w:lsdException w:name="List Table 6 Colorful Accent 6" w:uiPriority="51"/>
     <w:lsdException w:name="List Table 7 Colorful Accent 6" w:uiPriority="52"/>
-    <w:lsdException w:name="Mention" w:semiHidden="1" w:unhideWhenUsed="1"/>
-    <w:lsdException w:name="Smart Hyperlink" w:semiHidden="1" w:unhideWhenUsed="1"/>
   </w:latentStyles>
   <w:style w:type="paragraph" w:default="1" w:styleId="a">
     <w:name w:val="Normal"/>
@@ -11877,7 +11999,7 @@
     <w:name w:val="heading 1"/>
     <w:basedOn w:val="a"/>
     <w:next w:val="a0"/>
-    <w:link w:val="10"/>
+    <w:link w:val="1Char"/>
     <w:qFormat/>
     <w:rsid w:val="00396CDC"/>
     <w:pPr>
@@ -11906,7 +12028,7 @@
     <w:name w:val="heading 2"/>
     <w:basedOn w:val="a"/>
     <w:next w:val="a0"/>
-    <w:link w:val="20"/>
+    <w:link w:val="2Char"/>
     <w:qFormat/>
     <w:rsid w:val="00396CDC"/>
     <w:pPr>
@@ -11939,7 +12061,7 @@
     <w:name w:val="heading 3"/>
     <w:basedOn w:val="a"/>
     <w:next w:val="a0"/>
-    <w:link w:val="30"/>
+    <w:link w:val="3Char"/>
     <w:autoRedefine/>
     <w:qFormat/>
     <w:rsid w:val="00396CDC"/>
@@ -11967,7 +12089,7 @@
     <w:name w:val="heading 4"/>
     <w:basedOn w:val="a"/>
     <w:next w:val="a"/>
-    <w:link w:val="40"/>
+    <w:link w:val="4Char"/>
     <w:qFormat/>
     <w:rsid w:val="00396CDC"/>
     <w:pPr>
@@ -11991,7 +12113,7 @@
     <w:name w:val="heading 5"/>
     <w:basedOn w:val="a"/>
     <w:next w:val="a"/>
-    <w:link w:val="50"/>
+    <w:link w:val="5Char"/>
     <w:qFormat/>
     <w:rsid w:val="00396CDC"/>
     <w:pPr>
@@ -12016,7 +12138,7 @@
     <w:name w:val="heading 6"/>
     <w:basedOn w:val="a"/>
     <w:next w:val="a"/>
-    <w:link w:val="60"/>
+    <w:link w:val="6Char"/>
     <w:qFormat/>
     <w:rsid w:val="00396CDC"/>
     <w:pPr>
@@ -12041,7 +12163,7 @@
     <w:name w:val="heading 7"/>
     <w:basedOn w:val="a"/>
     <w:next w:val="a"/>
-    <w:link w:val="70"/>
+    <w:link w:val="7Char"/>
     <w:qFormat/>
     <w:rsid w:val="00396CDC"/>
     <w:pPr>
@@ -12066,7 +12188,7 @@
     <w:name w:val="heading 8"/>
     <w:basedOn w:val="a"/>
     <w:next w:val="a"/>
-    <w:link w:val="80"/>
+    <w:link w:val="8Char"/>
     <w:qFormat/>
     <w:rsid w:val="00396CDC"/>
     <w:pPr>
@@ -12090,7 +12212,7 @@
     <w:name w:val="heading 9"/>
     <w:basedOn w:val="a"/>
     <w:next w:val="a"/>
-    <w:link w:val="90"/>
+    <w:link w:val="9Char"/>
     <w:qFormat/>
     <w:rsid w:val="00396CDC"/>
     <w:pPr>
@@ -12137,8 +12259,8 @@
     <w:semiHidden/>
     <w:unhideWhenUsed/>
   </w:style>
-  <w:style w:type="character" w:customStyle="1" w:styleId="10">
-    <w:name w:val="标题 1 字符"/>
+  <w:style w:type="character" w:customStyle="1" w:styleId="1Char">
+    <w:name w:val="标题 1 Char"/>
     <w:basedOn w:val="a1"/>
     <w:link w:val="1"/>
     <w:rsid w:val="00396CDC"/>
@@ -12148,8 +12270,8 @@
       <w:szCs w:val="20"/>
     </w:rPr>
   </w:style>
-  <w:style w:type="character" w:customStyle="1" w:styleId="20">
-    <w:name w:val="标题 2 字符"/>
+  <w:style w:type="character" w:customStyle="1" w:styleId="2Char">
+    <w:name w:val="标题 2 Char"/>
     <w:basedOn w:val="a1"/>
     <w:link w:val="2"/>
     <w:rsid w:val="00396CDC"/>
@@ -12160,8 +12282,8 @@
       <w:szCs w:val="20"/>
     </w:rPr>
   </w:style>
-  <w:style w:type="character" w:customStyle="1" w:styleId="30">
-    <w:name w:val="标题 3 字符"/>
+  <w:style w:type="character" w:customStyle="1" w:styleId="3Char">
+    <w:name w:val="标题 3 Char"/>
     <w:basedOn w:val="a1"/>
     <w:link w:val="3"/>
     <w:rsid w:val="00396CDC"/>
@@ -12171,8 +12293,8 @@
       <w:szCs w:val="20"/>
     </w:rPr>
   </w:style>
-  <w:style w:type="character" w:customStyle="1" w:styleId="40">
-    <w:name w:val="标题 4 字符"/>
+  <w:style w:type="character" w:customStyle="1" w:styleId="4Char">
+    <w:name w:val="标题 4 Char"/>
     <w:basedOn w:val="a1"/>
     <w:link w:val="4"/>
     <w:rsid w:val="00396CDC"/>
@@ -12182,8 +12304,8 @@
       <w:szCs w:val="20"/>
     </w:rPr>
   </w:style>
-  <w:style w:type="character" w:customStyle="1" w:styleId="50">
-    <w:name w:val="标题 5 字符"/>
+  <w:style w:type="character" w:customStyle="1" w:styleId="5Char">
+    <w:name w:val="标题 5 Char"/>
     <w:basedOn w:val="a1"/>
     <w:link w:val="5"/>
     <w:rsid w:val="00396CDC"/>
@@ -12194,8 +12316,8 @@
       <w:szCs w:val="20"/>
     </w:rPr>
   </w:style>
-  <w:style w:type="character" w:customStyle="1" w:styleId="60">
-    <w:name w:val="标题 6 字符"/>
+  <w:style w:type="character" w:customStyle="1" w:styleId="6Char">
+    <w:name w:val="标题 6 Char"/>
     <w:basedOn w:val="a1"/>
     <w:link w:val="6"/>
     <w:rsid w:val="00396CDC"/>
@@ -12205,8 +12327,8 @@
       <w:szCs w:val="20"/>
     </w:rPr>
   </w:style>
-  <w:style w:type="character" w:customStyle="1" w:styleId="70">
-    <w:name w:val="标题 7 字符"/>
+  <w:style w:type="character" w:customStyle="1" w:styleId="7Char">
+    <w:name w:val="标题 7 Char"/>
     <w:basedOn w:val="a1"/>
     <w:link w:val="7"/>
     <w:rsid w:val="00396CDC"/>
@@ -12217,8 +12339,8 @@
       <w:szCs w:val="20"/>
     </w:rPr>
   </w:style>
-  <w:style w:type="character" w:customStyle="1" w:styleId="80">
-    <w:name w:val="标题 8 字符"/>
+  <w:style w:type="character" w:customStyle="1" w:styleId="8Char">
+    <w:name w:val="标题 8 Char"/>
     <w:basedOn w:val="a1"/>
     <w:link w:val="8"/>
     <w:rsid w:val="00396CDC"/>
@@ -12228,8 +12350,8 @@
       <w:szCs w:val="20"/>
     </w:rPr>
   </w:style>
-  <w:style w:type="character" w:customStyle="1" w:styleId="90">
-    <w:name w:val="标题 9 字符"/>
+  <w:style w:type="character" w:customStyle="1" w:styleId="9Char">
+    <w:name w:val="标题 9 Char"/>
     <w:basedOn w:val="a1"/>
     <w:link w:val="9"/>
     <w:rsid w:val="00396CDC"/>
@@ -12242,7 +12364,7 @@
   <w:style w:type="paragraph" w:styleId="a0">
     <w:name w:val="Body Text"/>
     <w:basedOn w:val="a"/>
-    <w:link w:val="a4"/>
+    <w:link w:val="Char"/>
     <w:semiHidden/>
     <w:rsid w:val="00396CDC"/>
     <w:pPr>
@@ -12258,8 +12380,8 @@
       <w:szCs w:val="20"/>
     </w:rPr>
   </w:style>
-  <w:style w:type="character" w:customStyle="1" w:styleId="a4">
-    <w:name w:val="正文文本 字符"/>
+  <w:style w:type="character" w:customStyle="1" w:styleId="Char">
+    <w:name w:val="正文文本 Char"/>
     <w:basedOn w:val="a1"/>
     <w:link w:val="a0"/>
     <w:semiHidden/>
@@ -12270,9 +12392,9 @@
       <w:szCs w:val="20"/>
     </w:rPr>
   </w:style>
-  <w:style w:type="paragraph" w:customStyle="1" w:styleId="11">
+  <w:style w:type="paragraph" w:customStyle="1" w:styleId="10">
     <w:name w:val="脚注文本1"/>
-    <w:basedOn w:val="a5"/>
+    <w:basedOn w:val="a4"/>
     <w:rsid w:val="00396CDC"/>
     <w:pPr>
       <w:tabs>
@@ -12289,7 +12411,7 @@
       <w:szCs w:val="20"/>
     </w:rPr>
   </w:style>
-  <w:style w:type="character" w:styleId="a6">
+  <w:style w:type="character" w:styleId="a5">
     <w:name w:val="footnote reference"/>
     <w:basedOn w:val="a1"/>
     <w:autoRedefine/>
@@ -12306,7 +12428,7 @@
   </w:style>
   <w:style w:type="paragraph" w:customStyle="1" w:styleId="DepartCorrespondhttp">
     <w:name w:val="Depart.Correspond.http"/>
-    <w:basedOn w:val="a7"/>
+    <w:basedOn w:val="a6"/>
     <w:rsid w:val="00396CDC"/>
     <w:pPr>
       <w:ind w:left="66" w:hangingChars="66" w:hanging="66"/>
@@ -12316,7 +12438,7 @@
       <w:sz w:val="16"/>
     </w:rPr>
   </w:style>
-  <w:style w:type="paragraph" w:customStyle="1" w:styleId="a7">
+  <w:style w:type="paragraph" w:customStyle="1" w:styleId="a6">
     <w:name w:val="单位"/>
     <w:rsid w:val="00396CDC"/>
     <w:pPr>
@@ -12330,7 +12452,7 @@
       <w:szCs w:val="20"/>
     </w:rPr>
   </w:style>
-  <w:style w:type="paragraph" w:customStyle="1" w:styleId="12">
+  <w:style w:type="paragraph" w:customStyle="1" w:styleId="11">
     <w:name w:val="日期1"/>
     <w:basedOn w:val="DepartCorrespondhttp"/>
     <w:next w:val="a"/>
@@ -12358,10 +12480,10 @@
       <w:szCs w:val="20"/>
     </w:rPr>
   </w:style>
-  <w:style w:type="paragraph" w:customStyle="1" w:styleId="a8">
+  <w:style w:type="paragraph" w:customStyle="1" w:styleId="a7">
     <w:name w:val="摘要"/>
     <w:basedOn w:val="a0"/>
-    <w:next w:val="a9"/>
+    <w:next w:val="a8"/>
     <w:rsid w:val="00396CDC"/>
     <w:pPr>
       <w:tabs>
@@ -12376,16 +12498,16 @@
       <w:snapToGrid w:val="0"/>
     </w:rPr>
   </w:style>
-  <w:style w:type="paragraph" w:customStyle="1" w:styleId="a9">
+  <w:style w:type="paragraph" w:customStyle="1" w:styleId="a8">
     <w:name w:val="关键词"/>
-    <w:basedOn w:val="a8"/>
+    <w:basedOn w:val="a7"/>
     <w:next w:val="a"/>
     <w:rsid w:val="00396CDC"/>
     <w:pPr>
       <w:ind w:left="429" w:hangingChars="429" w:hanging="429"/>
     </w:pPr>
   </w:style>
-  <w:style w:type="paragraph" w:customStyle="1" w:styleId="13">
+  <w:style w:type="paragraph" w:customStyle="1" w:styleId="12">
     <w:name w:val="标题1"/>
     <w:basedOn w:val="a"/>
     <w:next w:val="Name"/>
@@ -12407,7 +12529,7 @@
   </w:style>
   <w:style w:type="paragraph" w:customStyle="1" w:styleId="Name">
     <w:name w:val="Name"/>
-    <w:basedOn w:val="aa"/>
+    <w:basedOn w:val="a9"/>
     <w:next w:val="DepartCorrespondhttp"/>
     <w:rsid w:val="00396CDC"/>
     <w:pPr>
@@ -12420,10 +12542,10 @@
       <w:sz w:val="18"/>
     </w:rPr>
   </w:style>
-  <w:style w:type="paragraph" w:customStyle="1" w:styleId="aa">
+  <w:style w:type="paragraph" w:customStyle="1" w:styleId="a9">
     <w:name w:val="作者"/>
     <w:basedOn w:val="a"/>
-    <w:next w:val="a7"/>
+    <w:next w:val="a6"/>
     <w:rsid w:val="00396CDC"/>
     <w:pPr>
       <w:overflowPunct w:val="0"/>
@@ -12437,11 +12559,11 @@
       <w:szCs w:val="20"/>
     </w:rPr>
   </w:style>
-  <w:style w:type="paragraph" w:styleId="ab">
+  <w:style w:type="paragraph" w:styleId="aa">
     <w:name w:val="Subtitle"/>
     <w:basedOn w:val="a"/>
-    <w:next w:val="aa"/>
-    <w:link w:val="ac"/>
+    <w:next w:val="a9"/>
+    <w:link w:val="Char0"/>
     <w:qFormat/>
     <w:rsid w:val="00396CDC"/>
     <w:pPr>
@@ -12455,10 +12577,10 @@
       <w:szCs w:val="20"/>
     </w:rPr>
   </w:style>
-  <w:style w:type="character" w:customStyle="1" w:styleId="ac">
-    <w:name w:val="副标题 字符"/>
+  <w:style w:type="character" w:customStyle="1" w:styleId="Char0">
+    <w:name w:val="副标题 Char"/>
     <w:basedOn w:val="a1"/>
-    <w:link w:val="ab"/>
+    <w:link w:val="aa"/>
     <w:rsid w:val="00396CDC"/>
     <w:rPr>
       <w:rFonts w:ascii="Times New Roman" w:eastAsia="黑体" w:hAnsi="Times New Roman" w:cs="Times New Roman"/>
@@ -12502,7 +12624,7 @@
       <w:szCs w:val="20"/>
     </w:rPr>
   </w:style>
-  <w:style w:type="paragraph" w:customStyle="1" w:styleId="ad">
+  <w:style w:type="paragraph" w:customStyle="1" w:styleId="ab">
     <w:name w:val="中文参考文献"/>
     <w:basedOn w:val="Reference"/>
     <w:next w:val="a0"/>
@@ -12534,10 +12656,10 @@
       <w:szCs w:val="20"/>
     </w:rPr>
   </w:style>
-  <w:style w:type="paragraph" w:styleId="a5">
+  <w:style w:type="paragraph" w:styleId="a4">
     <w:name w:val="footnote text"/>
     <w:basedOn w:val="a"/>
-    <w:link w:val="ae"/>
+    <w:link w:val="Char1"/>
     <w:uiPriority w:val="99"/>
     <w:semiHidden/>
     <w:unhideWhenUsed/>
@@ -12551,10 +12673,10 @@
       <w:szCs w:val="18"/>
     </w:rPr>
   </w:style>
-  <w:style w:type="character" w:customStyle="1" w:styleId="ae">
-    <w:name w:val="脚注文本 字符"/>
+  <w:style w:type="character" w:customStyle="1" w:styleId="Char1">
+    <w:name w:val="脚注文本 Char"/>
     <w:basedOn w:val="a1"/>
-    <w:link w:val="a5"/>
+    <w:link w:val="a4"/>
     <w:uiPriority w:val="99"/>
     <w:semiHidden/>
     <w:rsid w:val="00396CDC"/>
@@ -12563,7 +12685,7 @@
       <w:szCs w:val="18"/>
     </w:rPr>
   </w:style>
-  <w:style w:type="paragraph" w:styleId="af">
+  <w:style w:type="paragraph" w:styleId="ac">
     <w:name w:val="Normal (Web)"/>
     <w:basedOn w:val="a"/>
     <w:uiPriority w:val="99"/>
@@ -12582,7 +12704,7 @@
       <w:szCs w:val="24"/>
     </w:rPr>
   </w:style>
-  <w:style w:type="character" w:styleId="af0">
+  <w:style w:type="character" w:styleId="ad">
     <w:name w:val="Hyperlink"/>
     <w:basedOn w:val="a1"/>
     <w:uiPriority w:val="99"/>
@@ -12862,7 +12984,7 @@
 </file>
 
 <file path=customXml/itemProps1.xml><?xml version="1.0" encoding="utf-8"?>
-<ds:datastoreItem xmlns:ds="http://schemas.openxmlformats.org/officeDocument/2006/customXml" ds:itemID="{A50E7327-75BE-40B8-8380-172B68BE66AA}">
+<ds:datastoreItem xmlns:ds="http://schemas.openxmlformats.org/officeDocument/2006/customXml" ds:itemID="{C6FC5DE8-A2F7-4AC1-BE4C-4B7A9701F08C}">
   <ds:schemaRefs>
     <ds:schemaRef ds:uri="http://schemas.openxmlformats.org/officeDocument/2006/bibliography"/>
   </ds:schemaRefs>

</xml_diff>